<commit_message>
Se corrigio la identificacion del problema
</commit_message>
<xml_diff>
--- a/Identificacion del problema.docx
+++ b/Identificacion del problema.docx
@@ -252,7 +252,23 @@
           <w:sz w:val="24"/>
           <w:szCs w:val="24"/>
         </w:rPr>
-        <w:t xml:space="preserve"> para lograr analizar gran cantidad de información y hacer predicciones basadas en estos </w:t>
+        <w:t xml:space="preserve"> para lograr analizar gran cantidad de información y hacer predicciones basadas en estos</w:t>
+      </w:r>
+      <w:r>
+        <w:rPr>
+          <w:rFonts w:ascii="Arial" w:hAnsi="Arial" w:cs="Arial"/>
+          <w:sz w:val="24"/>
+          <w:szCs w:val="24"/>
+        </w:rPr>
+        <w:t xml:space="preserve"> datos,</w:t>
+      </w:r>
+      <w:r>
+        <w:rPr>
+          <w:rFonts w:ascii="Arial" w:hAnsi="Arial" w:cs="Arial"/>
+          <w:sz w:val="24"/>
+          <w:szCs w:val="24"/>
+        </w:rPr>
+        <w:t xml:space="preserve"> </w:t>
       </w:r>
       <w:r>
         <w:rPr>
@@ -392,7 +408,7 @@
                 <w:sz w:val="24"/>
                 <w:szCs w:val="24"/>
               </w:rPr>
-              <w:t>Estructurar correctamente la herramienta</w:t>
+              <w:t>Leer grandes cantidades de datos</w:t>
             </w:r>
             <w:r>
               <w:rPr>
@@ -446,7 +462,7 @@
                 <w:sz w:val="24"/>
                 <w:szCs w:val="24"/>
               </w:rPr>
-              <w:t>Hacer un buen proceso de análisis para estructurar correctamente el proyecto</w:t>
+              <w:t>El sistema necesita leer grandes cantidades de datos almacenados en alguna base de datos</w:t>
             </w:r>
             <w:r>
               <w:rPr>
@@ -500,7 +516,7 @@
                 <w:sz w:val="24"/>
                 <w:szCs w:val="24"/>
               </w:rPr>
-              <w:t>Información recopilada</w:t>
+              <w:t>Datos provenientes de bases de datos o servicios web</w:t>
             </w:r>
             <w:r>
               <w:rPr>
@@ -554,15 +570,7 @@
                 <w:sz w:val="24"/>
                 <w:szCs w:val="24"/>
               </w:rPr>
-              <w:t>Un proyecto bien estructurado</w:t>
-            </w:r>
-            <w:r>
-              <w:rPr>
-                <w:rFonts w:ascii="Arial" w:hAnsi="Arial" w:cs="Arial"/>
-                <w:sz w:val="24"/>
-                <w:szCs w:val="24"/>
-              </w:rPr>
-              <w:t>.</w:t>
+              <w:t>Los datos de transacciones, pedidos, productos, clientes y proveedores deben de estar presentes en el sistema.</w:t>
             </w:r>
           </w:p>
         </w:tc>
@@ -665,15 +673,7 @@
                 <w:sz w:val="24"/>
                 <w:szCs w:val="24"/>
               </w:rPr>
-              <w:t>Leer</w:t>
-            </w:r>
-            <w:r>
-              <w:rPr>
-                <w:rFonts w:ascii="Arial" w:hAnsi="Arial" w:cs="Arial"/>
-                <w:sz w:val="24"/>
-                <w:szCs w:val="24"/>
-              </w:rPr>
-              <w:t xml:space="preserve"> grandes cantidades de datos</w:t>
+              <w:t>Predecir el valor de las metas de ventas para los vendedores</w:t>
             </w:r>
             <w:r>
               <w:rPr>
@@ -727,39 +727,7 @@
                 <w:sz w:val="24"/>
                 <w:szCs w:val="24"/>
               </w:rPr>
-              <w:t xml:space="preserve">El sistema necesita </w:t>
-            </w:r>
-            <w:r>
-              <w:rPr>
-                <w:rFonts w:ascii="Arial" w:hAnsi="Arial" w:cs="Arial"/>
-                <w:sz w:val="24"/>
-                <w:szCs w:val="24"/>
-              </w:rPr>
-              <w:t>leer</w:t>
-            </w:r>
-            <w:r>
-              <w:rPr>
-                <w:rFonts w:ascii="Arial" w:hAnsi="Arial" w:cs="Arial"/>
-                <w:sz w:val="24"/>
-                <w:szCs w:val="24"/>
-              </w:rPr>
-              <w:t xml:space="preserve"> grandes cantidades de datos </w:t>
-            </w:r>
-            <w:r>
-              <w:rPr>
-                <w:rFonts w:ascii="Arial" w:hAnsi="Arial" w:cs="Arial"/>
-                <w:sz w:val="24"/>
-                <w:szCs w:val="24"/>
-              </w:rPr>
-              <w:t xml:space="preserve">almacenados en alguna base de datos </w:t>
-            </w:r>
-            <w:r>
-              <w:rPr>
-                <w:rFonts w:ascii="Arial" w:hAnsi="Arial" w:cs="Arial"/>
-                <w:sz w:val="24"/>
-                <w:szCs w:val="24"/>
-              </w:rPr>
-              <w:t>de una manera eficiente</w:t>
+              <w:t>El sistema tiene que generar algún tipo de reporte donde muestre cual debe ser la meta mensual de ventas para un vendedor</w:t>
             </w:r>
             <w:r>
               <w:rPr>
@@ -813,15 +781,23 @@
                 <w:sz w:val="24"/>
                 <w:szCs w:val="24"/>
               </w:rPr>
-              <w:t xml:space="preserve">(1)  </w:t>
-            </w:r>
-            <w:r>
-              <w:rPr>
-                <w:rFonts w:ascii="Arial" w:hAnsi="Arial" w:cs="Arial"/>
-                <w:sz w:val="24"/>
-                <w:szCs w:val="24"/>
-              </w:rPr>
-              <w:t>Datos provenientes de bases de datos o servicios web</w:t>
+              <w:t xml:space="preserve">Datos </w:t>
+            </w:r>
+            <w:r>
+              <w:rPr>
+                <w:rFonts w:ascii="Arial" w:hAnsi="Arial" w:cs="Arial"/>
+                <w:sz w:val="24"/>
+                <w:szCs w:val="24"/>
+              </w:rPr>
+              <w:t xml:space="preserve">de ventas mensuales </w:t>
+            </w:r>
+            <w:r>
+              <w:rPr>
+                <w:rFonts w:ascii="Arial" w:hAnsi="Arial" w:cs="Arial"/>
+                <w:sz w:val="24"/>
+                <w:szCs w:val="24"/>
+              </w:rPr>
+              <w:t>provenientes de bases de datos o servicios web</w:t>
             </w:r>
             <w:r>
               <w:rPr>
@@ -831,8 +807,6 @@
               </w:rPr>
               <w:t xml:space="preserve">. </w:t>
             </w:r>
-            <w:bookmarkStart w:id="0" w:name="_GoBack"/>
-            <w:bookmarkEnd w:id="0"/>
           </w:p>
         </w:tc>
       </w:tr>
@@ -877,15 +851,7 @@
                 <w:sz w:val="24"/>
                 <w:szCs w:val="24"/>
               </w:rPr>
-              <w:t>Los datos de transacciones, pedidos, productos, clientes y proveedores deben de estar presentes en el sistema</w:t>
-            </w:r>
-            <w:r>
-              <w:rPr>
-                <w:rFonts w:ascii="Arial" w:hAnsi="Arial" w:cs="Arial"/>
-                <w:sz w:val="24"/>
-                <w:szCs w:val="24"/>
-              </w:rPr>
-              <w:t>.</w:t>
+              <w:t>Predicción acerca de las metas de ventas.</w:t>
             </w:r>
           </w:p>
         </w:tc>
@@ -977,7 +943,7 @@
                 <w:sz w:val="24"/>
                 <w:szCs w:val="24"/>
               </w:rPr>
-              <w:t>Analisis de grandes cantidades de datos</w:t>
+              <w:t>Predicciones de cantidades de mercancía para pedir</w:t>
             </w:r>
             <w:r>
               <w:rPr>
@@ -1031,77 +997,7 @@
                 <w:sz w:val="24"/>
                 <w:szCs w:val="24"/>
               </w:rPr>
-              <w:t xml:space="preserve">Utilizar técnicas de Data </w:t>
-            </w:r>
-            <w:proofErr w:type="spellStart"/>
-            <w:r>
-              <w:rPr>
-                <w:rFonts w:ascii="Arial" w:hAnsi="Arial" w:cs="Arial"/>
-                <w:sz w:val="24"/>
-                <w:szCs w:val="24"/>
-              </w:rPr>
-              <w:t>Mining</w:t>
-            </w:r>
-            <w:proofErr w:type="spellEnd"/>
-            <w:r>
-              <w:rPr>
-                <w:rFonts w:ascii="Arial" w:hAnsi="Arial" w:cs="Arial"/>
-                <w:sz w:val="24"/>
-                <w:szCs w:val="24"/>
-              </w:rPr>
-              <w:t xml:space="preserve">, Big Data, </w:t>
-            </w:r>
-            <w:proofErr w:type="spellStart"/>
-            <w:r>
-              <w:rPr>
-                <w:rFonts w:ascii="Arial" w:hAnsi="Arial" w:cs="Arial"/>
-                <w:sz w:val="24"/>
-                <w:szCs w:val="24"/>
-              </w:rPr>
-              <w:t>Buisiness</w:t>
-            </w:r>
-            <w:proofErr w:type="spellEnd"/>
-            <w:r>
-              <w:rPr>
-                <w:rFonts w:ascii="Arial" w:hAnsi="Arial" w:cs="Arial"/>
-                <w:sz w:val="24"/>
-                <w:szCs w:val="24"/>
-              </w:rPr>
-              <w:t xml:space="preserve"> </w:t>
-            </w:r>
-            <w:proofErr w:type="spellStart"/>
-            <w:r>
-              <w:rPr>
-                <w:rFonts w:ascii="Arial" w:hAnsi="Arial" w:cs="Arial"/>
-                <w:sz w:val="24"/>
-                <w:szCs w:val="24"/>
-              </w:rPr>
-              <w:t>Intelligence</w:t>
-            </w:r>
-            <w:proofErr w:type="spellEnd"/>
-            <w:r>
-              <w:rPr>
-                <w:rFonts w:ascii="Arial" w:hAnsi="Arial" w:cs="Arial"/>
-                <w:sz w:val="24"/>
-                <w:szCs w:val="24"/>
-              </w:rPr>
-              <w:t xml:space="preserve"> entre otros para crear predicciones, relaciones y líneas guía para el mejoramiento de </w:t>
-            </w:r>
-            <w:r>
-              <w:rPr>
-                <w:rFonts w:ascii="Arial" w:hAnsi="Arial" w:cs="Arial"/>
-                <w:sz w:val="24"/>
-                <w:szCs w:val="24"/>
-              </w:rPr>
-              <w:t xml:space="preserve">las ventas de </w:t>
-            </w:r>
-            <w:r>
-              <w:rPr>
-                <w:rFonts w:ascii="Arial" w:hAnsi="Arial" w:cs="Arial"/>
-                <w:sz w:val="24"/>
-                <w:szCs w:val="24"/>
-              </w:rPr>
-              <w:t>Allers</w:t>
+              <w:t>El sistema debe de generar un reporte donde muestre cuanta cantidad de cada producto activo debe de pedirse a los proveedores para el mes</w:t>
             </w:r>
             <w:r>
               <w:rPr>
@@ -1155,25 +1051,7 @@
                 <w:sz w:val="24"/>
                 <w:szCs w:val="24"/>
               </w:rPr>
-              <w:t xml:space="preserve">(1)  </w:t>
-            </w:r>
-            <w:proofErr w:type="spellStart"/>
-            <w:r>
-              <w:rPr>
-                <w:rFonts w:ascii="Arial" w:hAnsi="Arial" w:cs="Arial"/>
-                <w:sz w:val="24"/>
-                <w:szCs w:val="24"/>
-              </w:rPr>
-              <w:t>Multiples</w:t>
-            </w:r>
-            <w:proofErr w:type="spellEnd"/>
-            <w:r>
-              <w:rPr>
-                <w:rFonts w:ascii="Arial" w:hAnsi="Arial" w:cs="Arial"/>
-                <w:sz w:val="24"/>
-                <w:szCs w:val="24"/>
-              </w:rPr>
-              <w:t xml:space="preserve"> datos previamente cargados</w:t>
+              <w:t>Datos de ventas mensuales provenientes de la base de datos</w:t>
             </w:r>
             <w:r>
               <w:rPr>
@@ -1205,6 +1083,7 @@
                 <w:sz w:val="24"/>
                 <w:szCs w:val="24"/>
               </w:rPr>
+              <w:lastRenderedPageBreak/>
               <w:t>Resultado</w:t>
             </w:r>
           </w:p>
@@ -1227,7 +1106,853 @@
                 <w:sz w:val="24"/>
                 <w:szCs w:val="24"/>
               </w:rPr>
-              <w:t>Todos los atributos de las clases están inicializados.</w:t>
+              <w:t>Predicción de cantidad de mercancía para pedir a los proveedores</w:t>
+            </w:r>
+            <w:r>
+              <w:rPr>
+                <w:rFonts w:ascii="Arial" w:hAnsi="Arial" w:cs="Arial"/>
+                <w:sz w:val="24"/>
+                <w:szCs w:val="24"/>
+              </w:rPr>
+              <w:t>.</w:t>
+            </w:r>
+          </w:p>
+        </w:tc>
+      </w:tr>
+    </w:tbl>
+    <w:p>
+      <w:pPr>
+        <w:pStyle w:val="Prrafodelista"/>
+        <w:rPr>
+          <w:rFonts w:ascii="Arial" w:hAnsi="Arial" w:cs="Arial"/>
+          <w:b/>
+          <w:sz w:val="24"/>
+          <w:szCs w:val="24"/>
+        </w:rPr>
+      </w:pPr>
+    </w:p>
+    <w:tbl>
+      <w:tblPr>
+        <w:tblStyle w:val="Tablaconcuadrcula"/>
+        <w:tblW w:w="0" w:type="auto"/>
+        <w:tblLook w:val="04A0" w:firstRow="1" w:lastRow="0" w:firstColumn="1" w:lastColumn="0" w:noHBand="0" w:noVBand="1"/>
+      </w:tblPr>
+      <w:tblGrid>
+        <w:gridCol w:w="4675"/>
+        <w:gridCol w:w="4675"/>
+      </w:tblGrid>
+      <w:tr>
+        <w:tc>
+          <w:tcPr>
+            <w:tcW w:w="4675" w:type="dxa"/>
+          </w:tcPr>
+          <w:p>
+            <w:pPr>
+              <w:rPr>
+                <w:rFonts w:ascii="Arial" w:hAnsi="Arial" w:cs="Arial"/>
+                <w:sz w:val="24"/>
+                <w:szCs w:val="24"/>
+              </w:rPr>
+            </w:pPr>
+            <w:r>
+              <w:rPr>
+                <w:rFonts w:ascii="Arial" w:hAnsi="Arial" w:cs="Arial"/>
+                <w:sz w:val="24"/>
+                <w:szCs w:val="24"/>
+              </w:rPr>
+              <w:t>Nombre</w:t>
+            </w:r>
+          </w:p>
+        </w:tc>
+        <w:tc>
+          <w:tcPr>
+            <w:tcW w:w="4675" w:type="dxa"/>
+          </w:tcPr>
+          <w:p>
+            <w:pPr>
+              <w:rPr>
+                <w:rFonts w:ascii="Arial" w:hAnsi="Arial" w:cs="Arial"/>
+                <w:sz w:val="24"/>
+                <w:szCs w:val="24"/>
+              </w:rPr>
+            </w:pPr>
+            <w:r>
+              <w:rPr>
+                <w:rFonts w:ascii="Arial" w:hAnsi="Arial" w:cs="Arial"/>
+                <w:sz w:val="24"/>
+                <w:szCs w:val="24"/>
+              </w:rPr>
+              <w:t>R</w:t>
+            </w:r>
+            <w:r>
+              <w:rPr>
+                <w:rFonts w:ascii="Arial" w:hAnsi="Arial" w:cs="Arial"/>
+                <w:sz w:val="24"/>
+                <w:szCs w:val="24"/>
+              </w:rPr>
+              <w:t>4</w:t>
+            </w:r>
+            <w:r>
+              <w:rPr>
+                <w:rFonts w:ascii="Arial" w:hAnsi="Arial" w:cs="Arial"/>
+                <w:sz w:val="24"/>
+                <w:szCs w:val="24"/>
+              </w:rPr>
+              <w:t>-</w:t>
+            </w:r>
+            <w:r>
+              <w:rPr>
+                <w:rFonts w:ascii="Arial" w:hAnsi="Arial" w:cs="Arial"/>
+                <w:sz w:val="24"/>
+                <w:szCs w:val="24"/>
+              </w:rPr>
+              <w:t>Recomendación de productos vendidos juntos</w:t>
+            </w:r>
+            <w:r>
+              <w:rPr>
+                <w:rFonts w:ascii="Arial" w:hAnsi="Arial" w:cs="Arial"/>
+                <w:sz w:val="24"/>
+                <w:szCs w:val="24"/>
+              </w:rPr>
+              <w:t>.</w:t>
+            </w:r>
+          </w:p>
+        </w:tc>
+      </w:tr>
+      <w:tr>
+        <w:tc>
+          <w:tcPr>
+            <w:tcW w:w="4675" w:type="dxa"/>
+          </w:tcPr>
+          <w:p>
+            <w:pPr>
+              <w:rPr>
+                <w:rFonts w:ascii="Arial" w:hAnsi="Arial" w:cs="Arial"/>
+                <w:sz w:val="24"/>
+                <w:szCs w:val="24"/>
+              </w:rPr>
+            </w:pPr>
+            <w:r>
+              <w:rPr>
+                <w:rFonts w:ascii="Arial" w:hAnsi="Arial" w:cs="Arial"/>
+                <w:sz w:val="24"/>
+                <w:szCs w:val="24"/>
+              </w:rPr>
+              <w:t xml:space="preserve">Resumen </w:t>
+            </w:r>
+          </w:p>
+        </w:tc>
+        <w:tc>
+          <w:tcPr>
+            <w:tcW w:w="4675" w:type="dxa"/>
+          </w:tcPr>
+          <w:p>
+            <w:pPr>
+              <w:rPr>
+                <w:rFonts w:ascii="Arial" w:hAnsi="Arial" w:cs="Arial"/>
+                <w:sz w:val="24"/>
+                <w:szCs w:val="24"/>
+              </w:rPr>
+            </w:pPr>
+            <w:r>
+              <w:rPr>
+                <w:rFonts w:ascii="Arial" w:hAnsi="Arial" w:cs="Arial"/>
+                <w:sz w:val="24"/>
+                <w:szCs w:val="24"/>
+              </w:rPr>
+              <w:t>La solución debe de recomendar otros productos cuando el usuario haga una compra</w:t>
+            </w:r>
+            <w:r>
+              <w:rPr>
+                <w:rFonts w:ascii="Arial" w:hAnsi="Arial" w:cs="Arial"/>
+                <w:sz w:val="24"/>
+                <w:szCs w:val="24"/>
+              </w:rPr>
+              <w:t>.</w:t>
+            </w:r>
+          </w:p>
+        </w:tc>
+      </w:tr>
+      <w:tr>
+        <w:tc>
+          <w:tcPr>
+            <w:tcW w:w="4675" w:type="dxa"/>
+          </w:tcPr>
+          <w:p>
+            <w:pPr>
+              <w:rPr>
+                <w:rFonts w:ascii="Arial" w:hAnsi="Arial" w:cs="Arial"/>
+                <w:sz w:val="24"/>
+                <w:szCs w:val="24"/>
+              </w:rPr>
+            </w:pPr>
+            <w:r>
+              <w:rPr>
+                <w:rFonts w:ascii="Arial" w:hAnsi="Arial" w:cs="Arial"/>
+                <w:sz w:val="24"/>
+                <w:szCs w:val="24"/>
+              </w:rPr>
+              <w:t>Entradas</w:t>
+            </w:r>
+          </w:p>
+        </w:tc>
+        <w:tc>
+          <w:tcPr>
+            <w:tcW w:w="4675" w:type="dxa"/>
+          </w:tcPr>
+          <w:p>
+            <w:pPr>
+              <w:rPr>
+                <w:rFonts w:ascii="Arial" w:hAnsi="Arial" w:cs="Arial"/>
+                <w:sz w:val="24"/>
+                <w:szCs w:val="24"/>
+              </w:rPr>
+            </w:pPr>
+            <w:r>
+              <w:rPr>
+                <w:rFonts w:ascii="Arial" w:hAnsi="Arial" w:cs="Arial"/>
+                <w:sz w:val="24"/>
+                <w:szCs w:val="24"/>
+              </w:rPr>
+              <w:t xml:space="preserve">Datos de ventas </w:t>
+            </w:r>
+            <w:r>
+              <w:rPr>
+                <w:rFonts w:ascii="Arial" w:hAnsi="Arial" w:cs="Arial"/>
+                <w:sz w:val="24"/>
+                <w:szCs w:val="24"/>
+              </w:rPr>
+              <w:t>a lo largo de toda la historia de la compañía</w:t>
+            </w:r>
+            <w:r>
+              <w:rPr>
+                <w:rFonts w:ascii="Arial" w:hAnsi="Arial" w:cs="Arial"/>
+                <w:sz w:val="24"/>
+                <w:szCs w:val="24"/>
+              </w:rPr>
+              <w:t xml:space="preserve">. </w:t>
+            </w:r>
+          </w:p>
+        </w:tc>
+      </w:tr>
+      <w:tr>
+        <w:tc>
+          <w:tcPr>
+            <w:tcW w:w="4675" w:type="dxa"/>
+          </w:tcPr>
+          <w:p>
+            <w:pPr>
+              <w:rPr>
+                <w:rFonts w:ascii="Arial" w:hAnsi="Arial" w:cs="Arial"/>
+                <w:sz w:val="24"/>
+                <w:szCs w:val="24"/>
+              </w:rPr>
+            </w:pPr>
+            <w:r>
+              <w:rPr>
+                <w:rFonts w:ascii="Arial" w:hAnsi="Arial" w:cs="Arial"/>
+                <w:sz w:val="24"/>
+                <w:szCs w:val="24"/>
+              </w:rPr>
+              <w:t>Resultado</w:t>
+            </w:r>
+          </w:p>
+        </w:tc>
+        <w:tc>
+          <w:tcPr>
+            <w:tcW w:w="4675" w:type="dxa"/>
+          </w:tcPr>
+          <w:p>
+            <w:pPr>
+              <w:rPr>
+                <w:rFonts w:ascii="Arial" w:hAnsi="Arial" w:cs="Arial"/>
+                <w:sz w:val="24"/>
+                <w:szCs w:val="24"/>
+              </w:rPr>
+            </w:pPr>
+            <w:r>
+              <w:rPr>
+                <w:rFonts w:ascii="Arial" w:hAnsi="Arial" w:cs="Arial"/>
+                <w:sz w:val="24"/>
+                <w:szCs w:val="24"/>
+              </w:rPr>
+              <w:t>Sistema de recomendación de productos</w:t>
+            </w:r>
+            <w:r>
+              <w:rPr>
+                <w:rFonts w:ascii="Arial" w:hAnsi="Arial" w:cs="Arial"/>
+                <w:sz w:val="24"/>
+                <w:szCs w:val="24"/>
+              </w:rPr>
+              <w:t>.</w:t>
+            </w:r>
+          </w:p>
+        </w:tc>
+      </w:tr>
+    </w:tbl>
+    <w:p>
+      <w:pPr>
+        <w:pStyle w:val="Prrafodelista"/>
+        <w:rPr>
+          <w:rFonts w:ascii="Arial" w:hAnsi="Arial" w:cs="Arial"/>
+          <w:b/>
+          <w:sz w:val="24"/>
+          <w:szCs w:val="24"/>
+        </w:rPr>
+      </w:pPr>
+    </w:p>
+    <w:tbl>
+      <w:tblPr>
+        <w:tblStyle w:val="Tablaconcuadrcula"/>
+        <w:tblW w:w="0" w:type="auto"/>
+        <w:tblLook w:val="04A0" w:firstRow="1" w:lastRow="0" w:firstColumn="1" w:lastColumn="0" w:noHBand="0" w:noVBand="1"/>
+      </w:tblPr>
+      <w:tblGrid>
+        <w:gridCol w:w="4675"/>
+        <w:gridCol w:w="4675"/>
+      </w:tblGrid>
+      <w:tr>
+        <w:tc>
+          <w:tcPr>
+            <w:tcW w:w="4675" w:type="dxa"/>
+          </w:tcPr>
+          <w:p>
+            <w:pPr>
+              <w:rPr>
+                <w:rFonts w:ascii="Arial" w:hAnsi="Arial" w:cs="Arial"/>
+                <w:sz w:val="24"/>
+                <w:szCs w:val="24"/>
+              </w:rPr>
+            </w:pPr>
+            <w:r>
+              <w:rPr>
+                <w:rFonts w:ascii="Arial" w:hAnsi="Arial" w:cs="Arial"/>
+                <w:sz w:val="24"/>
+                <w:szCs w:val="24"/>
+              </w:rPr>
+              <w:t>Nombre</w:t>
+            </w:r>
+          </w:p>
+        </w:tc>
+        <w:tc>
+          <w:tcPr>
+            <w:tcW w:w="4675" w:type="dxa"/>
+          </w:tcPr>
+          <w:p>
+            <w:pPr>
+              <w:rPr>
+                <w:rFonts w:ascii="Arial" w:hAnsi="Arial" w:cs="Arial"/>
+                <w:sz w:val="24"/>
+                <w:szCs w:val="24"/>
+              </w:rPr>
+            </w:pPr>
+            <w:r>
+              <w:rPr>
+                <w:rFonts w:ascii="Arial" w:hAnsi="Arial" w:cs="Arial"/>
+                <w:sz w:val="24"/>
+                <w:szCs w:val="24"/>
+              </w:rPr>
+              <w:t>R</w:t>
+            </w:r>
+            <w:r>
+              <w:rPr>
+                <w:rFonts w:ascii="Arial" w:hAnsi="Arial" w:cs="Arial"/>
+                <w:sz w:val="24"/>
+                <w:szCs w:val="24"/>
+              </w:rPr>
+              <w:t>5</w:t>
+            </w:r>
+            <w:r>
+              <w:rPr>
+                <w:rFonts w:ascii="Arial" w:hAnsi="Arial" w:cs="Arial"/>
+                <w:sz w:val="24"/>
+                <w:szCs w:val="24"/>
+              </w:rPr>
+              <w:t>-</w:t>
+            </w:r>
+            <w:r>
+              <w:rPr>
+                <w:rFonts w:ascii="Arial" w:hAnsi="Arial" w:cs="Arial"/>
+                <w:sz w:val="24"/>
+                <w:szCs w:val="24"/>
+              </w:rPr>
+              <w:t>Recomendación de productos para clientes</w:t>
+            </w:r>
+            <w:r>
+              <w:rPr>
+                <w:rFonts w:ascii="Arial" w:hAnsi="Arial" w:cs="Arial"/>
+                <w:sz w:val="24"/>
+                <w:szCs w:val="24"/>
+              </w:rPr>
+              <w:t>.</w:t>
+            </w:r>
+          </w:p>
+        </w:tc>
+      </w:tr>
+      <w:tr>
+        <w:tc>
+          <w:tcPr>
+            <w:tcW w:w="4675" w:type="dxa"/>
+          </w:tcPr>
+          <w:p>
+            <w:pPr>
+              <w:rPr>
+                <w:rFonts w:ascii="Arial" w:hAnsi="Arial" w:cs="Arial"/>
+                <w:sz w:val="24"/>
+                <w:szCs w:val="24"/>
+              </w:rPr>
+            </w:pPr>
+            <w:r>
+              <w:rPr>
+                <w:rFonts w:ascii="Arial" w:hAnsi="Arial" w:cs="Arial"/>
+                <w:sz w:val="24"/>
+                <w:szCs w:val="24"/>
+              </w:rPr>
+              <w:t xml:space="preserve">Resumen </w:t>
+            </w:r>
+          </w:p>
+        </w:tc>
+        <w:tc>
+          <w:tcPr>
+            <w:tcW w:w="4675" w:type="dxa"/>
+          </w:tcPr>
+          <w:p>
+            <w:pPr>
+              <w:rPr>
+                <w:rFonts w:ascii="Arial" w:hAnsi="Arial" w:cs="Arial"/>
+                <w:sz w:val="24"/>
+                <w:szCs w:val="24"/>
+              </w:rPr>
+            </w:pPr>
+            <w:r>
+              <w:rPr>
+                <w:rFonts w:ascii="Arial" w:hAnsi="Arial" w:cs="Arial"/>
+                <w:sz w:val="24"/>
+                <w:szCs w:val="24"/>
+              </w:rPr>
+              <w:t>El sistema debe de</w:t>
+            </w:r>
+            <w:r>
+              <w:rPr>
+                <w:rFonts w:ascii="Arial" w:hAnsi="Arial" w:cs="Arial"/>
+                <w:sz w:val="24"/>
+                <w:szCs w:val="24"/>
+              </w:rPr>
+              <w:t xml:space="preserve"> reportar que productos son más propensos a ser comprados por cierta empresa</w:t>
+            </w:r>
+            <w:r>
+              <w:rPr>
+                <w:rFonts w:ascii="Arial" w:hAnsi="Arial" w:cs="Arial"/>
+                <w:sz w:val="24"/>
+                <w:szCs w:val="24"/>
+              </w:rPr>
+              <w:t>.</w:t>
+            </w:r>
+          </w:p>
+        </w:tc>
+      </w:tr>
+      <w:tr>
+        <w:tc>
+          <w:tcPr>
+            <w:tcW w:w="4675" w:type="dxa"/>
+          </w:tcPr>
+          <w:p>
+            <w:pPr>
+              <w:rPr>
+                <w:rFonts w:ascii="Arial" w:hAnsi="Arial" w:cs="Arial"/>
+                <w:sz w:val="24"/>
+                <w:szCs w:val="24"/>
+              </w:rPr>
+            </w:pPr>
+            <w:r>
+              <w:rPr>
+                <w:rFonts w:ascii="Arial" w:hAnsi="Arial" w:cs="Arial"/>
+                <w:sz w:val="24"/>
+                <w:szCs w:val="24"/>
+              </w:rPr>
+              <w:t>Entradas</w:t>
+            </w:r>
+          </w:p>
+        </w:tc>
+        <w:tc>
+          <w:tcPr>
+            <w:tcW w:w="4675" w:type="dxa"/>
+          </w:tcPr>
+          <w:p>
+            <w:pPr>
+              <w:rPr>
+                <w:rFonts w:ascii="Arial" w:hAnsi="Arial" w:cs="Arial"/>
+                <w:sz w:val="24"/>
+                <w:szCs w:val="24"/>
+              </w:rPr>
+            </w:pPr>
+            <w:r>
+              <w:rPr>
+                <w:rFonts w:ascii="Arial" w:hAnsi="Arial" w:cs="Arial"/>
+                <w:sz w:val="24"/>
+                <w:szCs w:val="24"/>
+              </w:rPr>
+              <w:t xml:space="preserve">Datos de ventas </w:t>
+            </w:r>
+            <w:r>
+              <w:rPr>
+                <w:rFonts w:ascii="Arial" w:hAnsi="Arial" w:cs="Arial"/>
+                <w:sz w:val="24"/>
+                <w:szCs w:val="24"/>
+              </w:rPr>
+              <w:t>de cada cliente a largo de toda la historia de la compañía</w:t>
+            </w:r>
+            <w:r>
+              <w:rPr>
+                <w:rFonts w:ascii="Arial" w:hAnsi="Arial" w:cs="Arial"/>
+                <w:sz w:val="24"/>
+                <w:szCs w:val="24"/>
+              </w:rPr>
+              <w:t xml:space="preserve">. </w:t>
+            </w:r>
+          </w:p>
+        </w:tc>
+      </w:tr>
+      <w:tr>
+        <w:tc>
+          <w:tcPr>
+            <w:tcW w:w="4675" w:type="dxa"/>
+          </w:tcPr>
+          <w:p>
+            <w:pPr>
+              <w:rPr>
+                <w:rFonts w:ascii="Arial" w:hAnsi="Arial" w:cs="Arial"/>
+                <w:sz w:val="24"/>
+                <w:szCs w:val="24"/>
+              </w:rPr>
+            </w:pPr>
+            <w:r>
+              <w:rPr>
+                <w:rFonts w:ascii="Arial" w:hAnsi="Arial" w:cs="Arial"/>
+                <w:sz w:val="24"/>
+                <w:szCs w:val="24"/>
+              </w:rPr>
+              <w:t>Resultado</w:t>
+            </w:r>
+          </w:p>
+        </w:tc>
+        <w:tc>
+          <w:tcPr>
+            <w:tcW w:w="4675" w:type="dxa"/>
+          </w:tcPr>
+          <w:p>
+            <w:pPr>
+              <w:rPr>
+                <w:rFonts w:ascii="Arial" w:hAnsi="Arial" w:cs="Arial"/>
+                <w:sz w:val="24"/>
+                <w:szCs w:val="24"/>
+              </w:rPr>
+            </w:pPr>
+            <w:r>
+              <w:rPr>
+                <w:rFonts w:ascii="Arial" w:hAnsi="Arial" w:cs="Arial"/>
+                <w:sz w:val="24"/>
+                <w:szCs w:val="24"/>
+              </w:rPr>
+              <w:t>Productos recomendados para cada cliente</w:t>
+            </w:r>
+            <w:r>
+              <w:rPr>
+                <w:rFonts w:ascii="Arial" w:hAnsi="Arial" w:cs="Arial"/>
+                <w:sz w:val="24"/>
+                <w:szCs w:val="24"/>
+              </w:rPr>
+              <w:t>.</w:t>
+            </w:r>
+          </w:p>
+        </w:tc>
+      </w:tr>
+    </w:tbl>
+    <w:p>
+      <w:pPr>
+        <w:pStyle w:val="Prrafodelista"/>
+        <w:rPr>
+          <w:rFonts w:ascii="Arial" w:hAnsi="Arial" w:cs="Arial"/>
+          <w:b/>
+          <w:sz w:val="24"/>
+          <w:szCs w:val="24"/>
+        </w:rPr>
+      </w:pPr>
+    </w:p>
+    <w:tbl>
+      <w:tblPr>
+        <w:tblStyle w:val="Tablaconcuadrcula"/>
+        <w:tblW w:w="0" w:type="auto"/>
+        <w:tblLook w:val="04A0" w:firstRow="1" w:lastRow="0" w:firstColumn="1" w:lastColumn="0" w:noHBand="0" w:noVBand="1"/>
+      </w:tblPr>
+      <w:tblGrid>
+        <w:gridCol w:w="4675"/>
+        <w:gridCol w:w="4675"/>
+      </w:tblGrid>
+      <w:tr>
+        <w:tc>
+          <w:tcPr>
+            <w:tcW w:w="4675" w:type="dxa"/>
+          </w:tcPr>
+          <w:p>
+            <w:pPr>
+              <w:rPr>
+                <w:rFonts w:ascii="Arial" w:hAnsi="Arial" w:cs="Arial"/>
+                <w:sz w:val="24"/>
+                <w:szCs w:val="24"/>
+              </w:rPr>
+            </w:pPr>
+            <w:r>
+              <w:rPr>
+                <w:rFonts w:ascii="Arial" w:hAnsi="Arial" w:cs="Arial"/>
+                <w:sz w:val="24"/>
+                <w:szCs w:val="24"/>
+              </w:rPr>
+              <w:t>Nombre</w:t>
+            </w:r>
+          </w:p>
+        </w:tc>
+        <w:tc>
+          <w:tcPr>
+            <w:tcW w:w="4675" w:type="dxa"/>
+          </w:tcPr>
+          <w:p>
+            <w:pPr>
+              <w:rPr>
+                <w:rFonts w:ascii="Arial" w:hAnsi="Arial" w:cs="Arial"/>
+                <w:sz w:val="24"/>
+                <w:szCs w:val="24"/>
+              </w:rPr>
+            </w:pPr>
+            <w:r>
+              <w:rPr>
+                <w:rFonts w:ascii="Arial" w:hAnsi="Arial" w:cs="Arial"/>
+                <w:sz w:val="24"/>
+                <w:szCs w:val="24"/>
+              </w:rPr>
+              <w:t>R</w:t>
+            </w:r>
+            <w:r>
+              <w:rPr>
+                <w:rFonts w:ascii="Arial" w:hAnsi="Arial" w:cs="Arial"/>
+                <w:sz w:val="24"/>
+                <w:szCs w:val="24"/>
+              </w:rPr>
+              <w:t>6</w:t>
+            </w:r>
+            <w:r>
+              <w:rPr>
+                <w:rFonts w:ascii="Arial" w:hAnsi="Arial" w:cs="Arial"/>
+                <w:sz w:val="24"/>
+                <w:szCs w:val="24"/>
+              </w:rPr>
+              <w:t>-</w:t>
+            </w:r>
+            <w:r>
+              <w:rPr>
+                <w:rFonts w:ascii="Arial" w:hAnsi="Arial" w:cs="Arial"/>
+                <w:sz w:val="24"/>
+                <w:szCs w:val="24"/>
+              </w:rPr>
+              <w:t>Clasificar a los clientes en diferentes categorías</w:t>
+            </w:r>
+            <w:r>
+              <w:rPr>
+                <w:rFonts w:ascii="Arial" w:hAnsi="Arial" w:cs="Arial"/>
+                <w:sz w:val="24"/>
+                <w:szCs w:val="24"/>
+              </w:rPr>
+              <w:t>.</w:t>
+            </w:r>
+          </w:p>
+        </w:tc>
+      </w:tr>
+      <w:tr>
+        <w:tc>
+          <w:tcPr>
+            <w:tcW w:w="4675" w:type="dxa"/>
+          </w:tcPr>
+          <w:p>
+            <w:pPr>
+              <w:rPr>
+                <w:rFonts w:ascii="Arial" w:hAnsi="Arial" w:cs="Arial"/>
+                <w:sz w:val="24"/>
+                <w:szCs w:val="24"/>
+              </w:rPr>
+            </w:pPr>
+            <w:r>
+              <w:rPr>
+                <w:rFonts w:ascii="Arial" w:hAnsi="Arial" w:cs="Arial"/>
+                <w:sz w:val="24"/>
+                <w:szCs w:val="24"/>
+              </w:rPr>
+              <w:t xml:space="preserve">Resumen </w:t>
+            </w:r>
+          </w:p>
+        </w:tc>
+        <w:tc>
+          <w:tcPr>
+            <w:tcW w:w="4675" w:type="dxa"/>
+          </w:tcPr>
+          <w:p>
+            <w:pPr>
+              <w:rPr>
+                <w:rFonts w:ascii="Arial" w:hAnsi="Arial" w:cs="Arial"/>
+                <w:sz w:val="24"/>
+                <w:szCs w:val="24"/>
+              </w:rPr>
+            </w:pPr>
+            <w:r>
+              <w:rPr>
+                <w:rFonts w:ascii="Arial" w:hAnsi="Arial" w:cs="Arial"/>
+                <w:sz w:val="24"/>
+                <w:szCs w:val="24"/>
+              </w:rPr>
+              <w:t>El programa debe de clasificar a los clientes en diferentes categorías para así darles un servicio más personalizado</w:t>
+            </w:r>
+            <w:r>
+              <w:rPr>
+                <w:rFonts w:ascii="Arial" w:hAnsi="Arial" w:cs="Arial"/>
+                <w:sz w:val="24"/>
+                <w:szCs w:val="24"/>
+              </w:rPr>
+              <w:t>.</w:t>
+            </w:r>
+          </w:p>
+        </w:tc>
+        <w:bookmarkStart w:id="0" w:name="_GoBack"/>
+        <w:bookmarkEnd w:id="0"/>
+      </w:tr>
+      <w:tr>
+        <w:tc>
+          <w:tcPr>
+            <w:tcW w:w="4675" w:type="dxa"/>
+          </w:tcPr>
+          <w:p>
+            <w:pPr>
+              <w:rPr>
+                <w:rFonts w:ascii="Arial" w:hAnsi="Arial" w:cs="Arial"/>
+                <w:sz w:val="24"/>
+                <w:szCs w:val="24"/>
+              </w:rPr>
+            </w:pPr>
+            <w:r>
+              <w:rPr>
+                <w:rFonts w:ascii="Arial" w:hAnsi="Arial" w:cs="Arial"/>
+                <w:sz w:val="24"/>
+                <w:szCs w:val="24"/>
+              </w:rPr>
+              <w:t>Entradas</w:t>
+            </w:r>
+          </w:p>
+        </w:tc>
+        <w:tc>
+          <w:tcPr>
+            <w:tcW w:w="4675" w:type="dxa"/>
+          </w:tcPr>
+          <w:p>
+            <w:pPr>
+              <w:rPr>
+                <w:rFonts w:ascii="Arial" w:hAnsi="Arial" w:cs="Arial"/>
+                <w:sz w:val="24"/>
+                <w:szCs w:val="24"/>
+              </w:rPr>
+            </w:pPr>
+            <w:r>
+              <w:rPr>
+                <w:rFonts w:ascii="Arial" w:hAnsi="Arial" w:cs="Arial"/>
+                <w:sz w:val="24"/>
+                <w:szCs w:val="24"/>
+              </w:rPr>
+              <w:t>Da</w:t>
+            </w:r>
+            <w:r>
+              <w:rPr>
+                <w:rFonts w:ascii="Arial" w:hAnsi="Arial" w:cs="Arial"/>
+                <w:sz w:val="24"/>
+                <w:szCs w:val="24"/>
+              </w:rPr>
+              <w:t xml:space="preserve">tos de cada cliente durante toda su historia en </w:t>
+            </w:r>
+            <w:proofErr w:type="spellStart"/>
+            <w:r>
+              <w:rPr>
+                <w:rFonts w:ascii="Arial" w:hAnsi="Arial" w:cs="Arial"/>
+                <w:sz w:val="24"/>
+                <w:szCs w:val="24"/>
+              </w:rPr>
+              <w:t>Aller</w:t>
+            </w:r>
+            <w:r>
+              <w:rPr>
+                <w:rFonts w:ascii="Arial" w:hAnsi="Arial" w:cs="Arial"/>
+                <w:sz w:val="24"/>
+                <w:szCs w:val="24"/>
+              </w:rPr>
+              <w:t>s</w:t>
+            </w:r>
+            <w:proofErr w:type="spellEnd"/>
+            <w:r>
+              <w:rPr>
+                <w:rFonts w:ascii="Arial" w:hAnsi="Arial" w:cs="Arial"/>
+                <w:sz w:val="24"/>
+                <w:szCs w:val="24"/>
+              </w:rPr>
+              <w:t xml:space="preserve">. </w:t>
+            </w:r>
+          </w:p>
+        </w:tc>
+      </w:tr>
+      <w:tr>
+        <w:tc>
+          <w:tcPr>
+            <w:tcW w:w="4675" w:type="dxa"/>
+          </w:tcPr>
+          <w:p>
+            <w:pPr>
+              <w:rPr>
+                <w:rFonts w:ascii="Arial" w:hAnsi="Arial" w:cs="Arial"/>
+                <w:sz w:val="24"/>
+                <w:szCs w:val="24"/>
+              </w:rPr>
+            </w:pPr>
+            <w:r>
+              <w:rPr>
+                <w:rFonts w:ascii="Arial" w:hAnsi="Arial" w:cs="Arial"/>
+                <w:sz w:val="24"/>
+                <w:szCs w:val="24"/>
+              </w:rPr>
+              <w:t>Resultado</w:t>
+            </w:r>
+          </w:p>
+        </w:tc>
+        <w:tc>
+          <w:tcPr>
+            <w:tcW w:w="4675" w:type="dxa"/>
+          </w:tcPr>
+          <w:p>
+            <w:pPr>
+              <w:rPr>
+                <w:rFonts w:ascii="Arial" w:hAnsi="Arial" w:cs="Arial"/>
+                <w:sz w:val="24"/>
+                <w:szCs w:val="24"/>
+              </w:rPr>
+            </w:pPr>
+            <w:r>
+              <w:rPr>
+                <w:rFonts w:ascii="Arial" w:hAnsi="Arial" w:cs="Arial"/>
+                <w:sz w:val="24"/>
+                <w:szCs w:val="24"/>
+              </w:rPr>
+              <w:t>Diferentes categorías de clientes</w:t>
+            </w:r>
+            <w:r>
+              <w:rPr>
+                <w:rFonts w:ascii="Arial" w:hAnsi="Arial" w:cs="Arial"/>
+                <w:sz w:val="24"/>
+                <w:szCs w:val="24"/>
+              </w:rPr>
+              <w:t>.</w:t>
             </w:r>
           </w:p>
         </w:tc>

</xml_diff>

<commit_message>
Se agrego mas informacion a la descripcion del problema
</commit_message>
<xml_diff>
--- a/Identificacion del problema.docx
+++ b/Identificacion del problema.docx
@@ -1182,39 +1182,7 @@
                 <w:sz w:val="24"/>
                 <w:szCs w:val="24"/>
               </w:rPr>
-              <w:t>R</w:t>
-            </w:r>
-            <w:r>
-              <w:rPr>
-                <w:rFonts w:ascii="Arial" w:hAnsi="Arial" w:cs="Arial"/>
-                <w:sz w:val="24"/>
-                <w:szCs w:val="24"/>
-              </w:rPr>
-              <w:t>4</w:t>
-            </w:r>
-            <w:r>
-              <w:rPr>
-                <w:rFonts w:ascii="Arial" w:hAnsi="Arial" w:cs="Arial"/>
-                <w:sz w:val="24"/>
-                <w:szCs w:val="24"/>
-              </w:rPr>
-              <w:t>-</w:t>
-            </w:r>
-            <w:r>
-              <w:rPr>
-                <w:rFonts w:ascii="Arial" w:hAnsi="Arial" w:cs="Arial"/>
-                <w:sz w:val="24"/>
-                <w:szCs w:val="24"/>
-              </w:rPr>
-              <w:t>Recomendación de productos vendidos juntos</w:t>
-            </w:r>
-            <w:r>
-              <w:rPr>
-                <w:rFonts w:ascii="Arial" w:hAnsi="Arial" w:cs="Arial"/>
-                <w:sz w:val="24"/>
-                <w:szCs w:val="24"/>
-              </w:rPr>
-              <w:t>.</w:t>
+              <w:t>R4-Recomendación de productos vendidos juntos.</w:t>
             </w:r>
           </w:p>
         </w:tc>
@@ -1260,7 +1228,23 @@
                 <w:sz w:val="24"/>
                 <w:szCs w:val="24"/>
               </w:rPr>
-              <w:t>La solución debe de recomendar otros productos cuando el usuario haga una compra</w:t>
+              <w:t xml:space="preserve">La solución debe de recomendar otros productos </w:t>
+            </w:r>
+            <w:r>
+              <w:rPr>
+                <w:rFonts w:ascii="Arial" w:hAnsi="Arial" w:cs="Arial"/>
+                <w:sz w:val="24"/>
+                <w:szCs w:val="24"/>
+              </w:rPr>
+              <w:t>basado en compras</w:t>
+            </w:r>
+            <w:r>
+              <w:rPr>
+                <w:rFonts w:ascii="Arial" w:hAnsi="Arial" w:cs="Arial"/>
+                <w:sz w:val="24"/>
+                <w:szCs w:val="24"/>
+              </w:rPr>
+              <w:t xml:space="preserve"> de artículos que normalmente son venidos juntos</w:t>
             </w:r>
             <w:r>
               <w:rPr>
@@ -1452,39 +1436,7 @@
                 <w:sz w:val="24"/>
                 <w:szCs w:val="24"/>
               </w:rPr>
-              <w:t>R</w:t>
-            </w:r>
-            <w:r>
-              <w:rPr>
-                <w:rFonts w:ascii="Arial" w:hAnsi="Arial" w:cs="Arial"/>
-                <w:sz w:val="24"/>
-                <w:szCs w:val="24"/>
-              </w:rPr>
-              <w:t>5</w:t>
-            </w:r>
-            <w:r>
-              <w:rPr>
-                <w:rFonts w:ascii="Arial" w:hAnsi="Arial" w:cs="Arial"/>
-                <w:sz w:val="24"/>
-                <w:szCs w:val="24"/>
-              </w:rPr>
-              <w:t>-</w:t>
-            </w:r>
-            <w:r>
-              <w:rPr>
-                <w:rFonts w:ascii="Arial" w:hAnsi="Arial" w:cs="Arial"/>
-                <w:sz w:val="24"/>
-                <w:szCs w:val="24"/>
-              </w:rPr>
-              <w:t>Recomendación de productos para clientes</w:t>
-            </w:r>
-            <w:r>
-              <w:rPr>
-                <w:rFonts w:ascii="Arial" w:hAnsi="Arial" w:cs="Arial"/>
-                <w:sz w:val="24"/>
-                <w:szCs w:val="24"/>
-              </w:rPr>
-              <w:t>.</w:t>
+              <w:t>R5-Recomendación de productos para clientes.</w:t>
             </w:r>
           </w:p>
         </w:tc>
@@ -1530,23 +1482,7 @@
                 <w:sz w:val="24"/>
                 <w:szCs w:val="24"/>
               </w:rPr>
-              <w:t>El sistema debe de</w:t>
-            </w:r>
-            <w:r>
-              <w:rPr>
-                <w:rFonts w:ascii="Arial" w:hAnsi="Arial" w:cs="Arial"/>
-                <w:sz w:val="24"/>
-                <w:szCs w:val="24"/>
-              </w:rPr>
-              <w:t xml:space="preserve"> reportar que productos son más propensos a ser comprados por cierta empresa</w:t>
-            </w:r>
-            <w:r>
-              <w:rPr>
-                <w:rFonts w:ascii="Arial" w:hAnsi="Arial" w:cs="Arial"/>
-                <w:sz w:val="24"/>
-                <w:szCs w:val="24"/>
-              </w:rPr>
-              <w:t>.</w:t>
+              <w:t>El sistema debe de reportar que productos son más propensos a ser comprados por cierta empresa.</w:t>
             </w:r>
           </w:p>
         </w:tc>
@@ -1592,23 +1528,7 @@
                 <w:sz w:val="24"/>
                 <w:szCs w:val="24"/>
               </w:rPr>
-              <w:t xml:space="preserve">Datos de ventas </w:t>
-            </w:r>
-            <w:r>
-              <w:rPr>
-                <w:rFonts w:ascii="Arial" w:hAnsi="Arial" w:cs="Arial"/>
-                <w:sz w:val="24"/>
-                <w:szCs w:val="24"/>
-              </w:rPr>
-              <w:t>de cada cliente a largo de toda la historia de la compañía</w:t>
-            </w:r>
-            <w:r>
-              <w:rPr>
-                <w:rFonts w:ascii="Arial" w:hAnsi="Arial" w:cs="Arial"/>
-                <w:sz w:val="24"/>
-                <w:szCs w:val="24"/>
-              </w:rPr>
-              <w:t xml:space="preserve">. </w:t>
+              <w:t xml:space="preserve">Datos de ventas de cada cliente a largo de toda la historia de la compañía. </w:t>
             </w:r>
           </w:p>
         </w:tc>
@@ -1654,15 +1574,7 @@
                 <w:sz w:val="24"/>
                 <w:szCs w:val="24"/>
               </w:rPr>
-              <w:t>Productos recomendados para cada cliente</w:t>
-            </w:r>
-            <w:r>
-              <w:rPr>
-                <w:rFonts w:ascii="Arial" w:hAnsi="Arial" w:cs="Arial"/>
-                <w:sz w:val="24"/>
-                <w:szCs w:val="24"/>
-              </w:rPr>
-              <w:t>.</w:t>
+              <w:t>Productos recomendados para cada cliente.</w:t>
             </w:r>
           </w:p>
         </w:tc>
@@ -1730,39 +1642,17 @@
                 <w:sz w:val="24"/>
                 <w:szCs w:val="24"/>
               </w:rPr>
-              <w:t>R</w:t>
-            </w:r>
-            <w:r>
-              <w:rPr>
-                <w:rFonts w:ascii="Arial" w:hAnsi="Arial" w:cs="Arial"/>
-                <w:sz w:val="24"/>
-                <w:szCs w:val="24"/>
-              </w:rPr>
-              <w:t>6</w:t>
-            </w:r>
-            <w:r>
-              <w:rPr>
-                <w:rFonts w:ascii="Arial" w:hAnsi="Arial" w:cs="Arial"/>
-                <w:sz w:val="24"/>
-                <w:szCs w:val="24"/>
-              </w:rPr>
-              <w:t>-</w:t>
-            </w:r>
-            <w:r>
-              <w:rPr>
-                <w:rFonts w:ascii="Arial" w:hAnsi="Arial" w:cs="Arial"/>
-                <w:sz w:val="24"/>
-                <w:szCs w:val="24"/>
-              </w:rPr>
-              <w:t>Clasificar a los clientes en diferentes categorías</w:t>
-            </w:r>
-            <w:r>
-              <w:rPr>
-                <w:rFonts w:ascii="Arial" w:hAnsi="Arial" w:cs="Arial"/>
-                <w:sz w:val="24"/>
-                <w:szCs w:val="24"/>
-              </w:rPr>
-              <w:t>.</w:t>
+              <w:t xml:space="preserve">R6-Clasificar a los clientes en diferentes </w:t>
+            </w:r>
+            <w:bookmarkStart w:id="0" w:name="_GoBack"/>
+            <w:bookmarkEnd w:id="0"/>
+            <w:r>
+              <w:rPr>
+                <w:rFonts w:ascii="Arial" w:hAnsi="Arial" w:cs="Arial"/>
+                <w:sz w:val="24"/>
+                <w:szCs w:val="24"/>
+              </w:rPr>
+              <w:t>categorías.</w:t>
             </w:r>
           </w:p>
         </w:tc>
@@ -1816,12 +1706,18 @@
                 <w:sz w:val="24"/>
                 <w:szCs w:val="24"/>
               </w:rPr>
+              <w:t xml:space="preserve"> y que se adapte a su estilo de compra</w:t>
+            </w:r>
+            <w:r>
+              <w:rPr>
+                <w:rFonts w:ascii="Arial" w:hAnsi="Arial" w:cs="Arial"/>
+                <w:sz w:val="24"/>
+                <w:szCs w:val="24"/>
+              </w:rPr>
               <w:t>.</w:t>
             </w:r>
           </w:p>
         </w:tc>
-        <w:bookmarkStart w:id="0" w:name="_GoBack"/>
-        <w:bookmarkEnd w:id="0"/>
       </w:tr>
       <w:tr>
         <w:tc>
@@ -1864,15 +1760,7 @@
                 <w:sz w:val="24"/>
                 <w:szCs w:val="24"/>
               </w:rPr>
-              <w:t>Da</w:t>
-            </w:r>
-            <w:r>
-              <w:rPr>
-                <w:rFonts w:ascii="Arial" w:hAnsi="Arial" w:cs="Arial"/>
-                <w:sz w:val="24"/>
-                <w:szCs w:val="24"/>
-              </w:rPr>
-              <w:t xml:space="preserve">tos de cada cliente durante toda su historia en </w:t>
+              <w:t xml:space="preserve">Datos de cada cliente durante toda su historia en </w:t>
             </w:r>
             <w:proofErr w:type="spellStart"/>
             <w:r>
@@ -1944,15 +1832,7 @@
                 <w:sz w:val="24"/>
                 <w:szCs w:val="24"/>
               </w:rPr>
-              <w:t>Diferentes categorías de clientes</w:t>
-            </w:r>
-            <w:r>
-              <w:rPr>
-                <w:rFonts w:ascii="Arial" w:hAnsi="Arial" w:cs="Arial"/>
-                <w:sz w:val="24"/>
-                <w:szCs w:val="24"/>
-              </w:rPr>
-              <w:t>.</w:t>
+              <w:t>Diferentes categorías de clientes.</w:t>
             </w:r>
           </w:p>
         </w:tc>

</xml_diff>